<commit_message>
Added references to external recources
</commit_message>
<xml_diff>
--- a/Composition Plan.docx
+++ b/Composition Plan.docx
@@ -33,9 +33,6 @@
     </w:p>
     <w:p>
       <w:r>
-        <w:rPr>
-          <w:noProof/>
-        </w:rPr>
         <w:drawing>
           <wp:anchor distT="0" distB="0" distL="114300" distR="114300" simplePos="0" relativeHeight="251658240" behindDoc="0" locked="0" layoutInCell="1" allowOverlap="1" wp14:anchorId="0ECF6368" wp14:editId="4B5681C5">
             <wp:simplePos x="0" y="0"/>
@@ -60,7 +57,7 @@
                     <pic:cNvPicPr/>
                   </pic:nvPicPr>
                   <pic:blipFill>
-                    <a:blip r:embed="rId6">
+                    <a:blip r:embed="rId7">
                       <a:extLst>
                         <a:ext uri="{28A0092B-C50C-407E-A947-70E740481C1C}">
                           <a14:useLocalDpi xmlns:a14="http://schemas.microsoft.com/office/drawing/2010/main" val="0"/>
@@ -87,8 +84,230 @@
         </w:drawing>
       </w:r>
     </w:p>
+    <w:p/>
+    <w:p/>
+    <w:p/>
+    <w:p/>
+    <w:p/>
+    <w:p/>
+    <w:p/>
+    <w:p/>
+    <w:p/>
+    <w:p/>
+    <w:p/>
+    <w:p/>
+    <w:p/>
+    <w:p/>
+    <w:p/>
+    <w:p/>
+    <w:p/>
+    <w:p/>
+    <w:p/>
+    <w:p/>
+    <w:p/>
+    <w:p/>
+    <w:p>
+      <w:pPr>
+        <w:tabs>
+          <w:tab w:val="left" w:pos="945"/>
+        </w:tabs>
+        <w:rPr>
+          <w:vertAlign w:val="subscript"/>
+        </w:rPr>
+      </w:pPr>
+    </w:p>
+    <w:p>
+      <w:pPr>
+        <w:rPr>
+          <w:vertAlign w:val="subscript"/>
+        </w:rPr>
+      </w:pPr>
+      <w:r>
+        <w:rPr>
+          <w:vertAlign w:val="subscript"/>
+        </w:rPr>
+        <w:br w:type="page"/>
+      </w:r>
+    </w:p>
+    <w:p>
+      <w:pPr>
+        <w:pStyle w:val="berschrift1"/>
+        <w:rPr>
+          <w:rFonts w:ascii="Calibri" w:hAnsi="Calibri" w:cs="Calibri"/>
+        </w:rPr>
+      </w:pPr>
+      <w:r>
+        <w:rPr>
+          <w:rFonts w:ascii="Calibri" w:hAnsi="Calibri" w:cs="Calibri"/>
+        </w:rPr>
+        <w:lastRenderedPageBreak/>
+        <w:t>References</w:t>
+      </w:r>
+    </w:p>
+    <w:p>
+      <w:r>
+        <w:t>Creating Moodboard:</w:t>
+      </w:r>
+    </w:p>
+    <w:p>
+      <w:pPr>
+        <w:pStyle w:val="Listenabsatz"/>
+        <w:numPr>
+          <w:ilvl w:val="0"/>
+          <w:numId w:val="1"/>
+        </w:numPr>
+      </w:pPr>
+      <w:hyperlink r:id="rId8" w:history="1">
+        <w:r>
+          <w:rPr>
+            <w:rStyle w:val="Hyperlink"/>
+          </w:rPr>
+          <w:t>https://new.exp</w:t>
+        </w:r>
+        <w:r>
+          <w:rPr>
+            <w:rStyle w:val="Hyperlink"/>
+          </w:rPr>
+          <w:t>r</w:t>
+        </w:r>
+        <w:r>
+          <w:rPr>
+            <w:rStyle w:val="Hyperlink"/>
+          </w:rPr>
+          <w:t>ess.adobe.com/</w:t>
+        </w:r>
+      </w:hyperlink>
+    </w:p>
+    <w:p>
+      <w:pPr>
+        <w:pStyle w:val="Listenabsatz"/>
+        <w:numPr>
+          <w:ilvl w:val="0"/>
+          <w:numId w:val="1"/>
+        </w:numPr>
+      </w:pPr>
+      <w:r>
+        <w:t>Pictures:</w:t>
+      </w:r>
+    </w:p>
+    <w:p>
+      <w:pPr>
+        <w:pStyle w:val="Listenabsatz"/>
+        <w:numPr>
+          <w:ilvl w:val="1"/>
+          <w:numId w:val="1"/>
+        </w:numPr>
+      </w:pPr>
+      <w:hyperlink r:id="rId9" w:history="1">
+        <w:r>
+          <w:rPr>
+            <w:rStyle w:val="Hyperlink"/>
+          </w:rPr>
+          <w:t>https://i.pinim</w:t>
+        </w:r>
+        <w:r>
+          <w:rPr>
+            <w:rStyle w:val="Hyperlink"/>
+          </w:rPr>
+          <w:t>g</w:t>
+        </w:r>
+        <w:r>
+          <w:rPr>
+            <w:rStyle w:val="Hyperlink"/>
+          </w:rPr>
+          <w:t>.com/originals/50/b7/5b/50b75b084b6f6005d4b78d8288ddf68e.jpg</w:t>
+        </w:r>
+      </w:hyperlink>
+    </w:p>
+    <w:p>
+      <w:pPr>
+        <w:pStyle w:val="Listenabsatz"/>
+        <w:numPr>
+          <w:ilvl w:val="1"/>
+          <w:numId w:val="1"/>
+        </w:numPr>
+      </w:pPr>
+      <w:hyperlink r:id="rId10" w:history="1">
+        <w:r>
+          <w:rPr>
+            <w:rStyle w:val="Hyperlink"/>
+          </w:rPr>
+          <w:t>https://www.reddit.</w:t>
+        </w:r>
+        <w:r>
+          <w:rPr>
+            <w:rStyle w:val="Hyperlink"/>
+          </w:rPr>
+          <w:t>c</w:t>
+        </w:r>
+        <w:r>
+          <w:rPr>
+            <w:rStyle w:val="Hyperlink"/>
+          </w:rPr>
+          <w:t>om/media?url=https%3A%2F%2Fi.redd.it%2Fsfit4hyj35l11.png</w:t>
+        </w:r>
+      </w:hyperlink>
+    </w:p>
+    <w:p>
+      <w:pPr>
+        <w:pStyle w:val="Listenabsatz"/>
+        <w:numPr>
+          <w:ilvl w:val="1"/>
+          <w:numId w:val="1"/>
+        </w:numPr>
+      </w:pPr>
+      <w:hyperlink r:id="rId11" w:history="1">
+        <w:r>
+          <w:rPr>
+            <w:rStyle w:val="Hyperlink"/>
+          </w:rPr>
+          <w:t>https://i.ytimg.com/</w:t>
+        </w:r>
+        <w:r>
+          <w:rPr>
+            <w:rStyle w:val="Hyperlink"/>
+          </w:rPr>
+          <w:t>v</w:t>
+        </w:r>
+        <w:r>
+          <w:rPr>
+            <w:rStyle w:val="Hyperlink"/>
+          </w:rPr>
+          <w:t>i/uT9JKSQ_Hng/maxresdefault.jpg</w:t>
+        </w:r>
+      </w:hyperlink>
+    </w:p>
+    <w:p>
+      <w:pPr>
+        <w:pStyle w:val="Listenabsatz"/>
+        <w:numPr>
+          <w:ilvl w:val="1"/>
+          <w:numId w:val="1"/>
+        </w:numPr>
+      </w:pPr>
+      <w:hyperlink r:id="rId12" w:history="1">
+        <w:r>
+          <w:rPr>
+            <w:rStyle w:val="Hyperlink"/>
+          </w:rPr>
+          <w:t>https://rare-gallery.c</w:t>
+        </w:r>
+        <w:r>
+          <w:rPr>
+            <w:rStyle w:val="Hyperlink"/>
+          </w:rPr>
+          <w:t>o</w:t>
+        </w:r>
+        <w:r>
+          <w:rPr>
+            <w:rStyle w:val="Hyperlink"/>
+          </w:rPr>
+          <w:t>m/mocahbig/34392-Harrison-Ford-Indiana-JonesLeave-the-Chalice.jpg</w:t>
+        </w:r>
+      </w:hyperlink>
+    </w:p>
     <w:sectPr>
-      <w:headerReference w:type="default" r:id="rId7"/>
+      <w:headerReference w:type="default" r:id="rId13"/>
       <w:pgSz w:w="11906" w:h="16838"/>
       <w:pgMar w:top="1417" w:right="1417" w:bottom="1134" w:left="1417" w:header="708" w:footer="708" w:gutter="0"/>
       <w:cols w:space="708"/>
@@ -153,46 +372,22 @@
   <w:p>
     <w:pPr>
       <w:pStyle w:val="Kopfzeile"/>
-      <w:rPr>
-        <w:rFonts w:ascii="Calibri" w:hAnsi="Calibri" w:cs="Calibri"/>
-        <w:lang w:val="de-DE"/>
-      </w:rPr>
     </w:pPr>
     <w:r>
-      <w:rPr>
-        <w:rFonts w:ascii="Calibri" w:hAnsi="Calibri" w:cs="Calibri"/>
-        <w:lang w:val="de-DE"/>
-      </w:rPr>
       <w:t xml:space="preserve">Paul Felgitsch, Taha </w:t>
     </w:r>
     <w:proofErr w:type="spellStart"/>
     <w:r>
-      <w:rPr>
-        <w:rFonts w:ascii="Calibri" w:hAnsi="Calibri" w:cs="Calibri"/>
-        <w:lang w:val="de-DE"/>
-      </w:rPr>
       <w:t>Moulahi</w:t>
     </w:r>
     <w:proofErr w:type="spellEnd"/>
     <w:r>
-      <w:rPr>
-        <w:rFonts w:ascii="Calibri" w:hAnsi="Calibri" w:cs="Calibri"/>
-        <w:lang w:val="de-DE"/>
-      </w:rPr>
       <w:t xml:space="preserve"> </w:t>
     </w:r>
     <w:r>
-      <w:rPr>
-        <w:rFonts w:ascii="Calibri" w:hAnsi="Calibri" w:cs="Calibri"/>
-        <w:lang w:val="de-DE"/>
-      </w:rPr>
       <w:tab/>
     </w:r>
     <w:r>
-      <w:rPr>
-        <w:rFonts w:ascii="Calibri" w:hAnsi="Calibri" w:cs="Calibri"/>
-        <w:lang w:val="de-DE"/>
-      </w:rPr>
       <w:tab/>
       <w:t>Game and Level Design</w:t>
     </w:r>
@@ -200,15 +395,135 @@
 </w:hdr>
 </file>
 
+<file path=word/numbering.xml><?xml version="1.0" encoding="utf-8"?>
+<w:numbering xmlns:wpc="http://schemas.microsoft.com/office/word/2010/wordprocessingCanvas" xmlns:cx="http://schemas.microsoft.com/office/drawing/2014/chartex" xmlns:cx1="http://schemas.microsoft.com/office/drawing/2015/9/8/chartex" xmlns:cx2="http://schemas.microsoft.com/office/drawing/2015/10/21/chartex" xmlns:cx3="http://schemas.microsoft.com/office/drawing/2016/5/9/chartex" xmlns:cx4="http://schemas.microsoft.com/office/drawing/2016/5/10/chartex" xmlns:cx5="http://schemas.microsoft.com/office/drawing/2016/5/11/chartex" xmlns:cx6="http://schemas.microsoft.com/office/drawing/2016/5/12/chartex" xmlns:cx7="http://schemas.microsoft.com/office/drawing/2016/5/13/chartex" xmlns:cx8="http://schemas.microsoft.com/office/drawing/2016/5/14/chartex" xmlns:mc="http://schemas.openxmlformats.org/markup-compatibility/2006" xmlns:aink="http://schemas.microsoft.com/office/drawing/2016/ink" xmlns:am3d="http://schemas.microsoft.com/office/drawing/2017/model3d" xmlns:o="urn:schemas-microsoft-com:office:office" xmlns:oel="http://schemas.microsoft.com/office/2019/extlst" xmlns:r="http://schemas.openxmlformats.org/officeDocument/2006/relationships" xmlns:m="http://schemas.openxmlformats.org/officeDocument/2006/math" xmlns:v="urn:schemas-microsoft-com:vml" xmlns:wp14="http://schemas.microsoft.com/office/word/2010/wordprocessingDrawing" xmlns:wp="http://schemas.openxmlformats.org/drawingml/2006/wordprocessingDrawing" xmlns:w10="urn:schemas-microsoft-com:office:word" xmlns:w="http://schemas.openxmlformats.org/wordprocessingml/2006/main" xmlns:w14="http://schemas.microsoft.com/office/word/2010/wordml" xmlns:w15="http://schemas.microsoft.com/office/word/2012/wordml" xmlns:w16cex="http://schemas.microsoft.com/office/word/2018/wordml/cex" xmlns:w16cid="http://schemas.microsoft.com/office/word/2016/wordml/cid" xmlns:w16="http://schemas.microsoft.com/office/word/2018/wordml" xmlns:w16du="http://schemas.microsoft.com/office/word/2023/wordml/word16du" xmlns:w16sdtdh="http://schemas.microsoft.com/office/word/2020/wordml/sdtdatahash" xmlns:w16se="http://schemas.microsoft.com/office/word/2015/wordml/symex" xmlns:wpg="http://schemas.microsoft.com/office/word/2010/wordprocessingGroup" xmlns:wpi="http://schemas.microsoft.com/office/word/2010/wordprocessingInk" xmlns:wne="http://schemas.microsoft.com/office/word/2006/wordml" xmlns:wps="http://schemas.microsoft.com/office/word/2010/wordprocessingShape" mc:Ignorable="w14 w15 w16se w16cid w16 w16cex w16sdtdh w16du wp14">
+  <w:abstractNum w:abstractNumId="0" w15:restartNumberingAfterBreak="0">
+    <w:nsid w:val="6BE5036F"/>
+    <w:multiLevelType w:val="hybridMultilevel"/>
+    <w:tmpl w:val="20781654"/>
+    <w:lvl w:ilvl="0" w:tplc="5950EDA2">
+      <w:numFmt w:val="bullet"/>
+      <w:lvlText w:val="-"/>
+      <w:lvlJc w:val="left"/>
+      <w:pPr>
+        <w:ind w:left="720" w:hanging="360"/>
+      </w:pPr>
+      <w:rPr>
+        <w:rFonts w:ascii="Calibri" w:eastAsiaTheme="majorEastAsia" w:hAnsi="Calibri" w:cs="Calibri" w:hint="default"/>
+      </w:rPr>
+    </w:lvl>
+    <w:lvl w:ilvl="1" w:tplc="04070003">
+      <w:start w:val="1"/>
+      <w:numFmt w:val="bullet"/>
+      <w:lvlText w:val="o"/>
+      <w:lvlJc w:val="left"/>
+      <w:pPr>
+        <w:ind w:left="1440" w:hanging="360"/>
+      </w:pPr>
+      <w:rPr>
+        <w:rFonts w:ascii="Courier New" w:hAnsi="Courier New" w:cs="Courier New" w:hint="default"/>
+      </w:rPr>
+    </w:lvl>
+    <w:lvl w:ilvl="2" w:tplc="04070005" w:tentative="1">
+      <w:start w:val="1"/>
+      <w:numFmt w:val="bullet"/>
+      <w:lvlText w:val=""/>
+      <w:lvlJc w:val="left"/>
+      <w:pPr>
+        <w:ind w:left="2160" w:hanging="360"/>
+      </w:pPr>
+      <w:rPr>
+        <w:rFonts w:ascii="Wingdings" w:hAnsi="Wingdings" w:hint="default"/>
+      </w:rPr>
+    </w:lvl>
+    <w:lvl w:ilvl="3" w:tplc="04070001" w:tentative="1">
+      <w:start w:val="1"/>
+      <w:numFmt w:val="bullet"/>
+      <w:lvlText w:val=""/>
+      <w:lvlJc w:val="left"/>
+      <w:pPr>
+        <w:ind w:left="2880" w:hanging="360"/>
+      </w:pPr>
+      <w:rPr>
+        <w:rFonts w:ascii="Symbol" w:hAnsi="Symbol" w:hint="default"/>
+      </w:rPr>
+    </w:lvl>
+    <w:lvl w:ilvl="4" w:tplc="04070003" w:tentative="1">
+      <w:start w:val="1"/>
+      <w:numFmt w:val="bullet"/>
+      <w:lvlText w:val="o"/>
+      <w:lvlJc w:val="left"/>
+      <w:pPr>
+        <w:ind w:left="3600" w:hanging="360"/>
+      </w:pPr>
+      <w:rPr>
+        <w:rFonts w:ascii="Courier New" w:hAnsi="Courier New" w:cs="Courier New" w:hint="default"/>
+      </w:rPr>
+    </w:lvl>
+    <w:lvl w:ilvl="5" w:tplc="04070005" w:tentative="1">
+      <w:start w:val="1"/>
+      <w:numFmt w:val="bullet"/>
+      <w:lvlText w:val=""/>
+      <w:lvlJc w:val="left"/>
+      <w:pPr>
+        <w:ind w:left="4320" w:hanging="360"/>
+      </w:pPr>
+      <w:rPr>
+        <w:rFonts w:ascii="Wingdings" w:hAnsi="Wingdings" w:hint="default"/>
+      </w:rPr>
+    </w:lvl>
+    <w:lvl w:ilvl="6" w:tplc="04070001" w:tentative="1">
+      <w:start w:val="1"/>
+      <w:numFmt w:val="bullet"/>
+      <w:lvlText w:val=""/>
+      <w:lvlJc w:val="left"/>
+      <w:pPr>
+        <w:ind w:left="5040" w:hanging="360"/>
+      </w:pPr>
+      <w:rPr>
+        <w:rFonts w:ascii="Symbol" w:hAnsi="Symbol" w:hint="default"/>
+      </w:rPr>
+    </w:lvl>
+    <w:lvl w:ilvl="7" w:tplc="04070003" w:tentative="1">
+      <w:start w:val="1"/>
+      <w:numFmt w:val="bullet"/>
+      <w:lvlText w:val="o"/>
+      <w:lvlJc w:val="left"/>
+      <w:pPr>
+        <w:ind w:left="5760" w:hanging="360"/>
+      </w:pPr>
+      <w:rPr>
+        <w:rFonts w:ascii="Courier New" w:hAnsi="Courier New" w:cs="Courier New" w:hint="default"/>
+      </w:rPr>
+    </w:lvl>
+    <w:lvl w:ilvl="8" w:tplc="04070005" w:tentative="1">
+      <w:start w:val="1"/>
+      <w:numFmt w:val="bullet"/>
+      <w:lvlText w:val=""/>
+      <w:lvlJc w:val="left"/>
+      <w:pPr>
+        <w:ind w:left="6480" w:hanging="360"/>
+      </w:pPr>
+      <w:rPr>
+        <w:rFonts w:ascii="Wingdings" w:hAnsi="Wingdings" w:hint="default"/>
+      </w:rPr>
+    </w:lvl>
+  </w:abstractNum>
+  <w:num w:numId="1" w16cid:durableId="2032031290">
+    <w:abstractNumId w:val="0"/>
+  </w:num>
+</w:numbering>
+</file>
+
 <file path=word/styles.xml><?xml version="1.0" encoding="utf-8"?>
 <w:styles xmlns:mc="http://schemas.openxmlformats.org/markup-compatibility/2006" xmlns:r="http://schemas.openxmlformats.org/officeDocument/2006/relationships" xmlns:w="http://schemas.openxmlformats.org/wordprocessingml/2006/main" xmlns:w14="http://schemas.microsoft.com/office/word/2010/wordml" xmlns:w15="http://schemas.microsoft.com/office/word/2012/wordml" xmlns:w16cex="http://schemas.microsoft.com/office/word/2018/wordml/cex" xmlns:w16cid="http://schemas.microsoft.com/office/word/2016/wordml/cid" xmlns:w16="http://schemas.microsoft.com/office/word/2018/wordml" xmlns:w16du="http://schemas.microsoft.com/office/word/2023/wordml/word16du" xmlns:w16sdtdh="http://schemas.microsoft.com/office/word/2020/wordml/sdtdatahash" xmlns:w16se="http://schemas.microsoft.com/office/word/2015/wordml/symex" mc:Ignorable="w14 w15 w16se w16cid w16 w16cex w16sdtdh w16du">
   <w:docDefaults>
     <w:rPrDefault>
       <w:rPr>
-        <w:rFonts w:asciiTheme="minorHAnsi" w:eastAsiaTheme="minorEastAsia" w:hAnsiTheme="minorHAnsi" w:cstheme="minorBidi"/>
+        <w:rFonts w:ascii="Calibri" w:eastAsiaTheme="majorEastAsia" w:hAnsi="Calibri" w:cs="Calibri"/>
         <w:kern w:val="2"/>
         <w:sz w:val="24"/>
-        <w:szCs w:val="24"/>
+        <w:szCs w:val="40"/>
         <w:lang w:val="de-DE" w:eastAsia="ja-JP" w:bidi="ar-SA"/>
         <w14:ligatures w14:val="standardContextual"/>
       </w:rPr>
@@ -619,10 +934,9 @@
       <w:outlineLvl w:val="0"/>
     </w:pPr>
     <w:rPr>
-      <w:rFonts w:asciiTheme="majorHAnsi" w:eastAsiaTheme="majorEastAsia" w:hAnsiTheme="majorHAnsi" w:cstheme="majorBidi"/>
+      <w:rFonts w:asciiTheme="majorHAnsi" w:hAnsiTheme="majorHAnsi" w:cstheme="majorBidi"/>
       <w:color w:val="0F4761" w:themeColor="accent1" w:themeShade="BF"/>
       <w:sz w:val="40"/>
-      <w:szCs w:val="40"/>
     </w:rPr>
   </w:style>
   <w:style w:type="paragraph" w:styleId="berschrift2">
@@ -642,7 +956,7 @@
       <w:outlineLvl w:val="1"/>
     </w:pPr>
     <w:rPr>
-      <w:rFonts w:asciiTheme="majorHAnsi" w:eastAsiaTheme="majorEastAsia" w:hAnsiTheme="majorHAnsi" w:cstheme="majorBidi"/>
+      <w:rFonts w:asciiTheme="majorHAnsi" w:hAnsiTheme="majorHAnsi" w:cstheme="majorBidi"/>
       <w:color w:val="0F4761" w:themeColor="accent1" w:themeShade="BF"/>
       <w:sz w:val="32"/>
       <w:szCs w:val="32"/>
@@ -665,7 +979,7 @@
       <w:outlineLvl w:val="2"/>
     </w:pPr>
     <w:rPr>
-      <w:rFonts w:eastAsiaTheme="majorEastAsia" w:cstheme="majorBidi"/>
+      <w:rFonts w:cstheme="majorBidi"/>
       <w:color w:val="0F4761" w:themeColor="accent1" w:themeShade="BF"/>
       <w:sz w:val="28"/>
       <w:szCs w:val="28"/>
@@ -688,7 +1002,7 @@
       <w:outlineLvl w:val="3"/>
     </w:pPr>
     <w:rPr>
-      <w:rFonts w:eastAsiaTheme="majorEastAsia" w:cstheme="majorBidi"/>
+      <w:rFonts w:cstheme="majorBidi"/>
       <w:i/>
       <w:iCs/>
       <w:color w:val="0F4761" w:themeColor="accent1" w:themeShade="BF"/>
@@ -711,7 +1025,7 @@
       <w:outlineLvl w:val="4"/>
     </w:pPr>
     <w:rPr>
-      <w:rFonts w:eastAsiaTheme="majorEastAsia" w:cstheme="majorBidi"/>
+      <w:rFonts w:cstheme="majorBidi"/>
       <w:color w:val="0F4761" w:themeColor="accent1" w:themeShade="BF"/>
     </w:rPr>
   </w:style>
@@ -732,7 +1046,7 @@
       <w:outlineLvl w:val="5"/>
     </w:pPr>
     <w:rPr>
-      <w:rFonts w:eastAsiaTheme="majorEastAsia" w:cstheme="majorBidi"/>
+      <w:rFonts w:cstheme="majorBidi"/>
       <w:i/>
       <w:iCs/>
       <w:color w:val="595959" w:themeColor="text1" w:themeTint="A6"/>
@@ -755,7 +1069,7 @@
       <w:outlineLvl w:val="6"/>
     </w:pPr>
     <w:rPr>
-      <w:rFonts w:eastAsiaTheme="majorEastAsia" w:cstheme="majorBidi"/>
+      <w:rFonts w:cstheme="majorBidi"/>
       <w:color w:val="595959" w:themeColor="text1" w:themeTint="A6"/>
     </w:rPr>
   </w:style>
@@ -776,7 +1090,7 @@
       <w:outlineLvl w:val="7"/>
     </w:pPr>
     <w:rPr>
-      <w:rFonts w:eastAsiaTheme="majorEastAsia" w:cstheme="majorBidi"/>
+      <w:rFonts w:cstheme="majorBidi"/>
       <w:i/>
       <w:iCs/>
       <w:color w:val="272727" w:themeColor="text1" w:themeTint="D8"/>
@@ -799,7 +1113,7 @@
       <w:outlineLvl w:val="8"/>
     </w:pPr>
     <w:rPr>
-      <w:rFonts w:eastAsiaTheme="majorEastAsia" w:cstheme="majorBidi"/>
+      <w:rFonts w:cstheme="majorBidi"/>
       <w:color w:val="272727" w:themeColor="text1" w:themeTint="D8"/>
     </w:rPr>
   </w:style>
@@ -962,7 +1276,7 @@
       <w:contextualSpacing/>
     </w:pPr>
     <w:rPr>
-      <w:rFonts w:asciiTheme="majorHAnsi" w:eastAsiaTheme="majorEastAsia" w:hAnsiTheme="majorHAnsi" w:cstheme="majorBidi"/>
+      <w:rFonts w:asciiTheme="majorHAnsi" w:hAnsiTheme="majorHAnsi" w:cstheme="majorBidi"/>
       <w:spacing w:val="-10"/>
       <w:kern w:val="28"/>
       <w:sz w:val="56"/>
@@ -997,7 +1311,7 @@
       </w:numPr>
     </w:pPr>
     <w:rPr>
-      <w:rFonts w:eastAsiaTheme="majorEastAsia" w:cstheme="majorBidi"/>
+      <w:rFonts w:cstheme="majorBidi"/>
       <w:color w:val="595959" w:themeColor="text1" w:themeTint="A6"/>
       <w:spacing w:val="15"/>
       <w:sz w:val="28"/>
@@ -1168,6 +1482,41 @@
     <w:rsid w:val="00764BAB"/>
     <w:rPr>
       <w:lang w:val="en-US"/>
+    </w:rPr>
+  </w:style>
+  <w:style w:type="character" w:styleId="Hyperlink">
+    <w:name w:val="Hyperlink"/>
+    <w:basedOn w:val="Absatz-Standardschriftart"/>
+    <w:uiPriority w:val="99"/>
+    <w:unhideWhenUsed/>
+    <w:rsid w:val="005A3420"/>
+    <w:rPr>
+      <w:color w:val="467886" w:themeColor="hyperlink"/>
+      <w:u w:val="single"/>
+    </w:rPr>
+  </w:style>
+  <w:style w:type="character" w:styleId="NichtaufgelsteErwhnung">
+    <w:name w:val="Unresolved Mention"/>
+    <w:basedOn w:val="Absatz-Standardschriftart"/>
+    <w:uiPriority w:val="99"/>
+    <w:semiHidden/>
+    <w:unhideWhenUsed/>
+    <w:rsid w:val="005A3420"/>
+    <w:rPr>
+      <w:color w:val="605E5C"/>
+      <w:shd w:val="clear" w:color="auto" w:fill="E1DFDD"/>
+    </w:rPr>
+  </w:style>
+  <w:style w:type="character" w:styleId="BesuchterLink">
+    <w:name w:val="FollowedHyperlink"/>
+    <w:basedOn w:val="Absatz-Standardschriftart"/>
+    <w:uiPriority w:val="99"/>
+    <w:semiHidden/>
+    <w:unhideWhenUsed/>
+    <w:rsid w:val="005A3420"/>
+    <w:rPr>
+      <w:color w:val="96607D" w:themeColor="followedHyperlink"/>
+      <w:u w:val="single"/>
     </w:rPr>
   </w:style>
 </w:styles>

</xml_diff>

<commit_message>
Made Storyboards and first look at assets
</commit_message>
<xml_diff>
--- a/Composition Plan.docx
+++ b/Composition Plan.docx
@@ -33,6 +33,9 @@
     </w:p>
     <w:p>
       <w:r>
+        <w:rPr>
+          <w:noProof/>
+        </w:rPr>
         <w:drawing>
           <wp:anchor distT="0" distB="0" distL="114300" distR="114300" simplePos="0" relativeHeight="251658240" behindDoc="0" locked="0" layoutInCell="1" allowOverlap="1" wp14:anchorId="0ECF6368" wp14:editId="4B5681C5">
             <wp:simplePos x="0" y="0"/>
@@ -133,6 +136,119 @@
       <w:pPr>
         <w:pStyle w:val="berschrift1"/>
         <w:rPr>
+          <w:rFonts w:ascii="Calibri" w:hAnsi="Calibri"/>
+        </w:rPr>
+      </w:pPr>
+      <w:r>
+        <w:rPr>
+          <w:rFonts w:ascii="Calibri" w:hAnsi="Calibri"/>
+        </w:rPr>
+        <w:lastRenderedPageBreak/>
+        <w:t>Storyboards:</w:t>
+      </w:r>
+    </w:p>
+    <w:p>
+      <w:r>
+        <w:rPr>
+          <w:noProof/>
+        </w:rPr>
+        <w:drawing>
+          <wp:anchor distT="0" distB="0" distL="114300" distR="114300" simplePos="0" relativeHeight="251659264" behindDoc="0" locked="0" layoutInCell="1" allowOverlap="1" wp14:anchorId="037135DB" wp14:editId="35B4D9C5">
+            <wp:simplePos x="0" y="0"/>
+            <wp:positionH relativeFrom="margin">
+              <wp:align>center</wp:align>
+            </wp:positionH>
+            <wp:positionV relativeFrom="paragraph">
+              <wp:posOffset>1170609</wp:posOffset>
+            </wp:positionV>
+            <wp:extent cx="7349490" cy="3903980"/>
+            <wp:effectExtent l="0" t="0" r="3810" b="1270"/>
+            <wp:wrapSquare wrapText="bothSides"/>
+            <wp:docPr id="1894311908" name="Grafik 2" descr="Ein Bild, das Text, Diagramm, Entwurf, Zeichnung enthält.&#10;&#10;Automatisch generierte Beschreibung"/>
+            <wp:cNvGraphicFramePr>
+              <a:graphicFrameLocks xmlns:a="http://schemas.openxmlformats.org/drawingml/2006/main" noChangeAspect="1"/>
+            </wp:cNvGraphicFramePr>
+            <a:graphic xmlns:a="http://schemas.openxmlformats.org/drawingml/2006/main">
+              <a:graphicData uri="http://schemas.openxmlformats.org/drawingml/2006/picture">
+                <pic:pic xmlns:pic="http://schemas.openxmlformats.org/drawingml/2006/picture">
+                  <pic:nvPicPr>
+                    <pic:cNvPr id="1894311908" name="Grafik 2" descr="Ein Bild, das Text, Diagramm, Entwurf, Zeichnung enthält.&#10;&#10;Automatisch generierte Beschreibung"/>
+                    <pic:cNvPicPr>
+                      <a:picLocks noChangeAspect="1" noChangeArrowheads="1"/>
+                    </pic:cNvPicPr>
+                  </pic:nvPicPr>
+                  <pic:blipFill>
+                    <a:blip r:embed="rId8" cstate="print">
+                      <a:extLst>
+                        <a:ext uri="{28A0092B-C50C-407E-A947-70E740481C1C}">
+                          <a14:useLocalDpi xmlns:a14="http://schemas.microsoft.com/office/drawing/2010/main" val="0"/>
+                        </a:ext>
+                      </a:extLst>
+                    </a:blip>
+                    <a:srcRect/>
+                    <a:stretch>
+                      <a:fillRect/>
+                    </a:stretch>
+                  </pic:blipFill>
+                  <pic:spPr bwMode="auto">
+                    <a:xfrm>
+                      <a:off x="0" y="0"/>
+                      <a:ext cx="7349490" cy="3903980"/>
+                    </a:xfrm>
+                    <a:prstGeom prst="rect">
+                      <a:avLst/>
+                    </a:prstGeom>
+                    <a:noFill/>
+                    <a:ln>
+                      <a:noFill/>
+                    </a:ln>
+                  </pic:spPr>
+                </pic:pic>
+              </a:graphicData>
+            </a:graphic>
+            <wp14:sizeRelH relativeFrom="margin">
+              <wp14:pctWidth>0</wp14:pctWidth>
+            </wp14:sizeRelH>
+            <wp14:sizeRelV relativeFrom="margin">
+              <wp14:pctHeight>0</wp14:pctHeight>
+            </wp14:sizeRelV>
+          </wp:anchor>
+        </w:drawing>
+      </w:r>
+      <w:r>
+        <w:t>An adventurer finds</w:t>
+      </w:r>
+      <w:r>
+        <w:t xml:space="preserve"> the</w:t>
+      </w:r>
+      <w:r>
+        <w:t xml:space="preserve"> entrance to a mysterious looking place. Goes in and finds a letter that says “</w:t>
+      </w:r>
+      <w:r>
+        <w:t>Should you endure and conquer this dungeon, great wealth and unmatched power shall be your reward. But beware, for many before you have tried—and you shall witness their fates, grim reminders of the price of failure.</w:t>
+      </w:r>
+      <w:r>
+        <w:t>”</w:t>
+      </w:r>
+      <w:r>
+        <w:t xml:space="preserve"> With utmost respect and fear for this place our courageous character steps into the dungeon and tries to obtain the </w:t>
+      </w:r>
+      <w:r>
+        <w:t>prize</w:t>
+      </w:r>
+      <w:r>
+        <w:t>.</w:t>
+      </w:r>
+    </w:p>
+    <w:p>
+      <w:r>
+        <w:br w:type="page"/>
+      </w:r>
+    </w:p>
+    <w:p>
+      <w:pPr>
+        <w:pStyle w:val="berschrift1"/>
+        <w:rPr>
           <w:rFonts w:ascii="Calibri" w:hAnsi="Calibri" w:cs="Calibri"/>
         </w:rPr>
       </w:pPr>
@@ -157,24 +273,12 @@
           <w:numId w:val="1"/>
         </w:numPr>
       </w:pPr>
-      <w:hyperlink r:id="rId8" w:history="1">
+      <w:hyperlink r:id="rId9" w:history="1">
         <w:r>
           <w:rPr>
             <w:rStyle w:val="Hyperlink"/>
           </w:rPr>
-          <w:t>https://new.exp</w:t>
-        </w:r>
-        <w:r>
-          <w:rPr>
-            <w:rStyle w:val="Hyperlink"/>
-          </w:rPr>
-          <w:t>r</w:t>
-        </w:r>
-        <w:r>
-          <w:rPr>
-            <w:rStyle w:val="Hyperlink"/>
-          </w:rPr>
-          <w:t>ess.adobe.com/</w:t>
+          <w:t>https://new.express.adobe.com/</w:t>
         </w:r>
       </w:hyperlink>
     </w:p>
@@ -198,24 +302,12 @@
           <w:numId w:val="1"/>
         </w:numPr>
       </w:pPr>
-      <w:hyperlink r:id="rId9" w:history="1">
+      <w:hyperlink r:id="rId10" w:history="1">
         <w:r>
           <w:rPr>
             <w:rStyle w:val="Hyperlink"/>
           </w:rPr>
-          <w:t>https://i.pinim</w:t>
-        </w:r>
-        <w:r>
-          <w:rPr>
-            <w:rStyle w:val="Hyperlink"/>
-          </w:rPr>
-          <w:t>g</w:t>
-        </w:r>
-        <w:r>
-          <w:rPr>
-            <w:rStyle w:val="Hyperlink"/>
-          </w:rPr>
-          <w:t>.com/originals/50/b7/5b/50b75b084b6f6005d4b78d8288ddf68e.jpg</w:t>
+          <w:t>https://i.pinimg.com/originals/50/b7/5b/50b75b084b6f6005d4b78d8288ddf68e.jpg</w:t>
         </w:r>
       </w:hyperlink>
     </w:p>
@@ -227,24 +319,12 @@
           <w:numId w:val="1"/>
         </w:numPr>
       </w:pPr>
-      <w:hyperlink r:id="rId10" w:history="1">
+      <w:hyperlink r:id="rId11" w:history="1">
         <w:r>
           <w:rPr>
             <w:rStyle w:val="Hyperlink"/>
           </w:rPr>
-          <w:t>https://www.reddit.</w:t>
-        </w:r>
-        <w:r>
-          <w:rPr>
-            <w:rStyle w:val="Hyperlink"/>
-          </w:rPr>
-          <w:t>c</w:t>
-        </w:r>
-        <w:r>
-          <w:rPr>
-            <w:rStyle w:val="Hyperlink"/>
-          </w:rPr>
-          <w:t>om/media?url=https%3A%2F%2Fi.redd.it%2Fsfit4hyj35l11.png</w:t>
+          <w:t>https://www.reddit.com/media?url=https%3A%2F%2Fi.redd.it%2Fsfit4hyj35l11.png</w:t>
         </w:r>
       </w:hyperlink>
     </w:p>
@@ -256,24 +336,12 @@
           <w:numId w:val="1"/>
         </w:numPr>
       </w:pPr>
-      <w:hyperlink r:id="rId11" w:history="1">
+      <w:hyperlink r:id="rId12" w:history="1">
         <w:r>
           <w:rPr>
             <w:rStyle w:val="Hyperlink"/>
           </w:rPr>
-          <w:t>https://i.ytimg.com/</w:t>
-        </w:r>
-        <w:r>
-          <w:rPr>
-            <w:rStyle w:val="Hyperlink"/>
-          </w:rPr>
-          <w:t>v</w:t>
-        </w:r>
-        <w:r>
-          <w:rPr>
-            <w:rStyle w:val="Hyperlink"/>
-          </w:rPr>
-          <w:t>i/uT9JKSQ_Hng/maxresdefault.jpg</w:t>
+          <w:t>https://i.ytimg.com/vi/uT9JKSQ_Hng/maxresdefault.jpg</w:t>
         </w:r>
       </w:hyperlink>
     </w:p>
@@ -284,30 +352,40 @@
           <w:ilvl w:val="1"/>
           <w:numId w:val="1"/>
         </w:numPr>
-      </w:pPr>
-      <w:hyperlink r:id="rId12" w:history="1">
+        <w:rPr>
+          <w:rStyle w:val="Hyperlink"/>
+          <w:color w:val="auto"/>
+          <w:u w:val="none"/>
+        </w:rPr>
+      </w:pPr>
+      <w:hyperlink r:id="rId13" w:history="1">
         <w:r>
           <w:rPr>
             <w:rStyle w:val="Hyperlink"/>
           </w:rPr>
-          <w:t>https://rare-gallery.c</w:t>
-        </w:r>
-        <w:r>
-          <w:rPr>
-            <w:rStyle w:val="Hyperlink"/>
-          </w:rPr>
-          <w:t>o</w:t>
-        </w:r>
-        <w:r>
-          <w:rPr>
-            <w:rStyle w:val="Hyperlink"/>
-          </w:rPr>
-          <w:t>m/mocahbig/34392-Harrison-Ford-Indiana-JonesLeave-the-Chalice.jpg</w:t>
+          <w:t>https://rare-gallery.com/mocahbig/34392-Harrison-Ford-Indiana-JonesLeave-the-Chalice.jpg</w:t>
         </w:r>
       </w:hyperlink>
     </w:p>
+    <w:p>
+      <w:r>
+        <w:t>Creating Storyboard:</w:t>
+      </w:r>
+    </w:p>
+    <w:p>
+      <w:pPr>
+        <w:pStyle w:val="Listenabsatz"/>
+        <w:numPr>
+          <w:ilvl w:val="0"/>
+          <w:numId w:val="1"/>
+        </w:numPr>
+      </w:pPr>
+      <w:r>
+        <w:t>Paint</w:t>
+      </w:r>
+    </w:p>
     <w:sectPr>
-      <w:headerReference w:type="default" r:id="rId13"/>
+      <w:headerReference w:type="default" r:id="rId14"/>
       <w:pgSz w:w="11906" w:h="16838"/>
       <w:pgMar w:top="1417" w:right="1417" w:bottom="1134" w:left="1417" w:header="708" w:footer="708" w:gutter="0"/>
       <w:cols w:space="708"/>

</xml_diff>